<commit_message>
Add Lesson 13 in MAT 061
</commit_message>
<xml_diff>
--- a/Algebra/MAT061-12-Lesson_12.docx
+++ b/Algebra/MAT061-12-Lesson_12.docx
@@ -573,45 +573,23 @@
           <w:ilvl w:val="0"/>
           <w:numId w:val="4"/>
         </w:numPr>
-      </w:pPr>
-      <m:oMath>
-        <m:r>
-          <w:rPr>
-            <w:rFonts w:ascii="Cambria Math" w:hAnsi="Cambria Math"/>
-          </w:rPr>
-          <m:t>4</m:t>
-        </m:r>
-        <m:r>
-          <m:rPr>
-            <m:sty m:val="p"/>
-          </m:rPr>
-          <w:rPr>
-            <w:rFonts w:ascii="Cambria Math" w:hAnsi="Cambria Math"/>
-          </w:rPr>
-          <m:t>+</m:t>
-        </m:r>
-        <m:r>
-          <w:rPr>
-            <w:rFonts w:ascii="Cambria Math" w:hAnsi="Cambria Math"/>
-          </w:rPr>
-          <m:t>x</m:t>
-        </m:r>
-        <m:r>
-          <m:rPr>
-            <m:sty m:val="p"/>
-          </m:rPr>
-          <w:rPr>
-            <w:rFonts w:ascii="Cambria Math" w:hAnsi="Cambria Math"/>
-          </w:rPr>
-          <m:t>=</m:t>
-        </m:r>
-        <m:r>
-          <w:rPr>
-            <w:rFonts w:ascii="Cambria Math" w:hAnsi="Cambria Math"/>
-          </w:rPr>
-          <m:t>​</m:t>
-        </m:r>
-      </m:oMath>
+        <w:rPr>
+          <w:rFonts w:ascii="Cambria Math" w:hAnsi="Cambria Math"/>
+          <w:oMath/>
+        </w:rPr>
+        <w:sectPr>
+          <w:headerReference w:type="even" r:id="rId7"/>
+          <w:headerReference w:type="default" r:id="rId8"/>
+          <w:footerReference w:type="even" r:id="rId9"/>
+          <w:footerReference w:type="default" r:id="rId10"/>
+          <w:headerReference w:type="first" r:id="rId11"/>
+          <w:footerReference w:type="first" r:id="rId12"/>
+          <w:pgSz w:w="12240" w:h="15840" w:code="1"/>
+          <w:pgMar w:top="720" w:right="720" w:bottom="720" w:left="720" w:header="720" w:footer="720" w:gutter="0"/>
+          <w:cols w:space="720"/>
+          <w:docGrid w:linePitch="360"/>
+        </w:sectPr>
+      </w:pPr>
     </w:p>
     <w:p>
       <w:pPr>
@@ -622,6 +600,52 @@
       </w:pPr>
       <m:oMath>
         <m:r>
+          <w:rPr>
+            <w:rFonts w:ascii="Cambria Math" w:hAnsi="Cambria Math"/>
+          </w:rPr>
+          <m:t>4</m:t>
+        </m:r>
+        <m:r>
+          <m:rPr>
+            <m:sty m:val="p"/>
+          </m:rPr>
+          <w:rPr>
+            <w:rFonts w:ascii="Cambria Math" w:hAnsi="Cambria Math"/>
+          </w:rPr>
+          <m:t>+</m:t>
+        </m:r>
+        <m:r>
+          <w:rPr>
+            <w:rFonts w:ascii="Cambria Math" w:hAnsi="Cambria Math"/>
+          </w:rPr>
+          <m:t>x</m:t>
+        </m:r>
+        <m:r>
+          <m:rPr>
+            <m:sty m:val="p"/>
+          </m:rPr>
+          <w:rPr>
+            <w:rFonts w:ascii="Cambria Math" w:hAnsi="Cambria Math"/>
+          </w:rPr>
+          <m:t>=</m:t>
+        </m:r>
+        <m:r>
+          <w:rPr>
+            <w:rFonts w:ascii="Cambria Math" w:hAnsi="Cambria Math"/>
+          </w:rPr>
+          <m:t>​</m:t>
+        </m:r>
+      </m:oMath>
+    </w:p>
+    <w:p>
+      <w:pPr>
+        <w:numPr>
+          <w:ilvl w:val="0"/>
+          <w:numId w:val="4"/>
+        </w:numPr>
+      </w:pPr>
+      <m:oMath>
+        <m:r>
           <m:rPr>
             <m:sty m:val="p"/>
           </m:rPr>
@@ -669,9 +693,39 @@
       </m:oMath>
     </w:p>
     <w:p>
+      <w:pPr>
+        <w:sectPr>
+          <w:type w:val="continuous"/>
+          <w:pgSz w:w="12240" w:h="15840" w:code="1"/>
+          <w:pgMar w:top="720" w:right="720" w:bottom="720" w:left="720" w:header="720" w:footer="720" w:gutter="0"/>
+          <w:cols w:num="2" w:space="720"/>
+          <w:docGrid w:linePitch="360"/>
+        </w:sectPr>
+      </w:pPr>
+    </w:p>
+    <w:p>
       <w:r>
         <w:t>Use the associative property to simplify.</w:t>
       </w:r>
+    </w:p>
+    <w:p>
+      <w:pPr>
+        <w:numPr>
+          <w:ilvl w:val="0"/>
+          <w:numId w:val="5"/>
+        </w:numPr>
+        <w:rPr>
+          <w:rFonts w:ascii="Cambria Math" w:hAnsi="Cambria Math"/>
+          <w:oMath/>
+        </w:rPr>
+        <w:sectPr>
+          <w:type w:val="continuous"/>
+          <w:pgSz w:w="12240" w:h="15840" w:code="1"/>
+          <w:pgMar w:top="720" w:right="720" w:bottom="720" w:left="720" w:header="720" w:footer="720" w:gutter="0"/>
+          <w:cols w:space="720"/>
+          <w:docGrid w:linePitch="360"/>
+        </w:sectPr>
+      </w:pPr>
     </w:p>
     <w:p>
       <w:pPr>
@@ -814,13 +868,7 @@
               <w:rPr>
                 <w:rFonts w:ascii="Cambria Math" w:hAnsi="Cambria Math"/>
               </w:rPr>
-              <m:t>4</m:t>
-            </m:r>
-            <m:r>
-              <w:rPr>
-                <w:rFonts w:ascii="Cambria Math" w:hAnsi="Cambria Math"/>
-              </w:rPr>
-              <m:t>x</m:t>
+              <m:t>4x</m:t>
             </m:r>
           </m:e>
         </m:d>
@@ -886,10 +934,22 @@
     <w:p>
       <w:pPr>
         <w:pStyle w:val="Heading1"/>
+        <w:sectPr>
+          <w:type w:val="continuous"/>
+          <w:pgSz w:w="12240" w:h="15840" w:code="1"/>
+          <w:pgMar w:top="720" w:right="720" w:bottom="720" w:left="720" w:header="720" w:footer="720" w:gutter="0"/>
+          <w:cols w:num="3" w:space="720"/>
+          <w:docGrid w:linePitch="360"/>
+        </w:sectPr>
       </w:pPr>
       <w:bookmarkStart w:id="4" w:name="distributive-property"/>
       <w:bookmarkEnd w:id="0"/>
       <w:bookmarkEnd w:id="3"/>
+    </w:p>
+    <w:p>
+      <w:pPr>
+        <w:pStyle w:val="Heading1"/>
+      </w:pPr>
       <w:r>
         <w:t>Distributive Property</w:t>
       </w:r>
@@ -1169,6 +1229,25 @@
       <w:r>
         <w:t>Simplify using the distributive property.</w:t>
       </w:r>
+    </w:p>
+    <w:p>
+      <w:pPr>
+        <w:numPr>
+          <w:ilvl w:val="0"/>
+          <w:numId w:val="6"/>
+        </w:numPr>
+        <w:rPr>
+          <w:rFonts w:ascii="Cambria Math" w:hAnsi="Cambria Math"/>
+          <w:oMath/>
+        </w:rPr>
+        <w:sectPr>
+          <w:type w:val="continuous"/>
+          <w:pgSz w:w="12240" w:h="15840" w:code="1"/>
+          <w:pgMar w:top="720" w:right="720" w:bottom="720" w:left="720" w:header="720" w:footer="720" w:gutter="0"/>
+          <w:cols w:space="720"/>
+          <w:docGrid w:linePitch="360"/>
+        </w:sectPr>
+      </w:pPr>
     </w:p>
     <w:p>
       <w:pPr>
@@ -1264,13 +1343,7 @@
               <w:rPr>
                 <w:rFonts w:ascii="Cambria Math" w:hAnsi="Cambria Math"/>
               </w:rPr>
-              <m:t>3</m:t>
-            </m:r>
-            <m:r>
-              <w:rPr>
-                <w:rFonts w:ascii="Cambria Math" w:hAnsi="Cambria Math"/>
-              </w:rPr>
-              <m:t>q</m:t>
+              <m:t>3q</m:t>
             </m:r>
             <m:r>
               <m:rPr>
@@ -1384,6 +1457,17 @@
       </m:oMath>
     </w:p>
     <w:p>
+      <w:pPr>
+        <w:sectPr>
+          <w:type w:val="continuous"/>
+          <w:pgSz w:w="12240" w:h="15840" w:code="1"/>
+          <w:pgMar w:top="720" w:right="720" w:bottom="720" w:left="720" w:header="720" w:footer="720" w:gutter="0"/>
+          <w:cols w:num="3" w:space="720"/>
+          <w:docGrid w:linePitch="360"/>
+        </w:sectPr>
+      </w:pPr>
+    </w:p>
+    <w:p>
       <w:r>
         <w:t>Use the distributive property to write each addition as a multiplication.</w:t>
       </w:r>
@@ -1394,60 +1478,18 @@
           <w:ilvl w:val="0"/>
           <w:numId w:val="7"/>
         </w:numPr>
-      </w:pPr>
-      <m:oMath>
-        <m:r>
-          <w:rPr>
-            <w:rFonts w:ascii="Cambria Math" w:hAnsi="Cambria Math"/>
-          </w:rPr>
-          <m:t>5</m:t>
-        </m:r>
-        <m:r>
-          <m:rPr>
-            <m:sty m:val="p"/>
-          </m:rPr>
-          <w:rPr>
-            <w:rFonts w:ascii="Cambria Math" w:hAnsi="Cambria Math"/>
-          </w:rPr>
-          <m:t>⋅</m:t>
-        </m:r>
-        <m:r>
-          <w:rPr>
-            <w:rFonts w:ascii="Cambria Math" w:hAnsi="Cambria Math"/>
-          </w:rPr>
-          <m:t>x</m:t>
-        </m:r>
-        <m:r>
-          <m:rPr>
-            <m:sty m:val="p"/>
-          </m:rPr>
-          <w:rPr>
-            <w:rFonts w:ascii="Cambria Math" w:hAnsi="Cambria Math"/>
-          </w:rPr>
-          <m:t>-</m:t>
-        </m:r>
-        <m:r>
-          <w:rPr>
-            <w:rFonts w:ascii="Cambria Math" w:hAnsi="Cambria Math"/>
-          </w:rPr>
-          <m:t>5</m:t>
-        </m:r>
-        <m:r>
-          <m:rPr>
-            <m:sty m:val="p"/>
-          </m:rPr>
-          <w:rPr>
-            <w:rFonts w:ascii="Cambria Math" w:hAnsi="Cambria Math"/>
-          </w:rPr>
-          <m:t>⋅</m:t>
-        </m:r>
-        <m:r>
-          <w:rPr>
-            <w:rFonts w:ascii="Cambria Math" w:hAnsi="Cambria Math"/>
-          </w:rPr>
-          <m:t>12</m:t>
-        </m:r>
-      </m:oMath>
+        <w:rPr>
+          <w:rFonts w:ascii="Cambria Math" w:hAnsi="Cambria Math"/>
+          <w:oMath/>
+        </w:rPr>
+        <w:sectPr>
+          <w:type w:val="continuous"/>
+          <w:pgSz w:w="12240" w:h="15840" w:code="1"/>
+          <w:pgMar w:top="720" w:right="720" w:bottom="720" w:left="720" w:header="720" w:footer="720" w:gutter="0"/>
+          <w:cols w:space="720"/>
+          <w:docGrid w:linePitch="360"/>
+        </w:sectPr>
+      </w:pPr>
     </w:p>
     <w:p>
       <w:pPr>
@@ -1461,7 +1503,16 @@
           <w:rPr>
             <w:rFonts w:ascii="Cambria Math" w:hAnsi="Cambria Math"/>
           </w:rPr>
-          <m:t>15</m:t>
+          <m:t>5</m:t>
+        </m:r>
+        <m:r>
+          <m:rPr>
+            <m:sty m:val="p"/>
+          </m:rPr>
+          <w:rPr>
+            <w:rFonts w:ascii="Cambria Math" w:hAnsi="Cambria Math"/>
+          </w:rPr>
+          <m:t>⋅</m:t>
         </m:r>
         <m:r>
           <w:rPr>
@@ -1476,31 +1527,82 @@
           <w:rPr>
             <w:rFonts w:ascii="Cambria Math" w:hAnsi="Cambria Math"/>
           </w:rPr>
+          <m:t>-</m:t>
+        </m:r>
+        <m:r>
+          <w:rPr>
+            <w:rFonts w:ascii="Cambria Math" w:hAnsi="Cambria Math"/>
+          </w:rPr>
+          <m:t>5</m:t>
+        </m:r>
+        <m:r>
+          <m:rPr>
+            <m:sty m:val="p"/>
+          </m:rPr>
+          <w:rPr>
+            <w:rFonts w:ascii="Cambria Math" w:hAnsi="Cambria Math"/>
+          </w:rPr>
+          <m:t>⋅</m:t>
+        </m:r>
+        <m:r>
+          <w:rPr>
+            <w:rFonts w:ascii="Cambria Math" w:hAnsi="Cambria Math"/>
+          </w:rPr>
+          <m:t>12</m:t>
+        </m:r>
+      </m:oMath>
+    </w:p>
+    <w:p>
+      <w:pPr>
+        <w:numPr>
+          <w:ilvl w:val="0"/>
+          <w:numId w:val="7"/>
+        </w:numPr>
+      </w:pPr>
+      <m:oMath>
+        <m:r>
+          <w:rPr>
+            <w:rFonts w:ascii="Cambria Math" w:hAnsi="Cambria Math"/>
+          </w:rPr>
+          <m:t>15x</m:t>
+        </m:r>
+        <m:r>
+          <m:rPr>
+            <m:sty m:val="p"/>
+          </m:rPr>
+          <w:rPr>
+            <w:rFonts w:ascii="Cambria Math" w:hAnsi="Cambria Math"/>
+          </w:rPr>
           <m:t>+</m:t>
         </m:r>
         <m:r>
           <w:rPr>
             <w:rFonts w:ascii="Cambria Math" w:hAnsi="Cambria Math"/>
           </w:rPr>
-          <m:t>15</m:t>
-        </m:r>
-        <m:r>
-          <w:rPr>
-            <w:rFonts w:ascii="Cambria Math" w:hAnsi="Cambria Math"/>
-          </w:rPr>
-          <m:t>y</m:t>
+          <m:t>15y</m:t>
         </m:r>
       </m:oMath>
     </w:p>
     <w:p>
       <w:pPr>
         <w:pStyle w:val="Heading1"/>
+        <w:sectPr>
+          <w:type w:val="continuous"/>
+          <w:pgSz w:w="12240" w:h="15840" w:code="1"/>
+          <w:pgMar w:top="720" w:right="720" w:bottom="720" w:left="720" w:header="720" w:footer="720" w:gutter="0"/>
+          <w:cols w:num="2" w:space="720"/>
+          <w:docGrid w:linePitch="360"/>
+        </w:sectPr>
       </w:pPr>
       <w:bookmarkStart w:id="7" w:name="identity-and-inverse-properties"/>
       <w:bookmarkEnd w:id="4"/>
       <w:bookmarkEnd w:id="6"/>
-      <w:r>
-        <w:lastRenderedPageBreak/>
+    </w:p>
+    <w:p>
+      <w:pPr>
+        <w:pStyle w:val="Heading1"/>
+      </w:pPr>
+      <w:r>
         <w:t>Identity and Inverse Properties</w:t>
       </w:r>
     </w:p>
@@ -1804,6 +1906,7 @@
       <w:bookmarkStart w:id="10" w:name="examples-2"/>
       <w:bookmarkEnd w:id="9"/>
       <w:r>
+        <w:lastRenderedPageBreak/>
         <w:t>Examples</w:t>
       </w:r>
     </w:p>
@@ -1811,6 +1914,25 @@
       <w:r>
         <w:t>Simplify.</w:t>
       </w:r>
+    </w:p>
+    <w:p>
+      <w:pPr>
+        <w:numPr>
+          <w:ilvl w:val="0"/>
+          <w:numId w:val="9"/>
+        </w:numPr>
+        <w:rPr>
+          <w:rFonts w:ascii="Cambria Math" w:hAnsi="Cambria Math"/>
+          <w:oMath/>
+        </w:rPr>
+        <w:sectPr>
+          <w:type w:val="continuous"/>
+          <w:pgSz w:w="12240" w:h="15840" w:code="1"/>
+          <w:pgMar w:top="720" w:right="720" w:bottom="720" w:left="720" w:header="720" w:footer="720" w:gutter="0"/>
+          <w:cols w:space="720"/>
+          <w:docGrid w:linePitch="360"/>
+        </w:sectPr>
+      </w:pPr>
     </w:p>
     <w:p>
       <w:pPr>
@@ -2041,10 +2163,22 @@
     <w:p>
       <w:pPr>
         <w:pStyle w:val="Heading1"/>
+        <w:sectPr>
+          <w:type w:val="continuous"/>
+          <w:pgSz w:w="12240" w:h="15840" w:code="1"/>
+          <w:pgMar w:top="720" w:right="720" w:bottom="720" w:left="720" w:header="720" w:footer="720" w:gutter="0"/>
+          <w:cols w:num="2" w:space="720"/>
+          <w:docGrid w:linePitch="360"/>
+        </w:sectPr>
       </w:pPr>
       <w:bookmarkStart w:id="11" w:name="terms"/>
       <w:bookmarkEnd w:id="7"/>
       <w:bookmarkEnd w:id="10"/>
+    </w:p>
+    <w:p>
+      <w:pPr>
+        <w:pStyle w:val="Heading1"/>
+      </w:pPr>
       <w:r>
         <w:t>Terms</w:t>
       </w:r>
@@ -2070,10 +2204,7 @@
         <w:t>term</w:t>
       </w:r>
       <w:r>
-        <w:t xml:space="preserve"> is a constant, or the product of a constant and one or mor</w:t>
-      </w:r>
-      <w:r>
-        <w:t>e variables.</w:t>
+        <w:t xml:space="preserve"> is a constant, or the product of a constant and one or more variables.</w:t>
       </w:r>
     </w:p>
     <w:p>
@@ -2143,13 +2274,7 @@
           <w:rPr>
             <w:rFonts w:ascii="Cambria Math" w:hAnsi="Cambria Math"/>
           </w:rPr>
-          <m:t>9</m:t>
-        </m:r>
-        <m:r>
-          <w:rPr>
-            <w:rFonts w:ascii="Cambria Math" w:hAnsi="Cambria Math"/>
-          </w:rPr>
-          <m:t>a</m:t>
+          <m:t>9a</m:t>
         </m:r>
       </m:oMath>
       <w:r>
@@ -2217,32 +2342,14 @@
           <w:ilvl w:val="0"/>
           <w:numId w:val="10"/>
         </w:numPr>
-      </w:pPr>
-      <w:r>
-        <w:t xml:space="preserve">The coefficient of </w:t>
-      </w:r>
-      <m:oMath>
-        <m:r>
-          <w:rPr>
-            <w:rFonts w:ascii="Cambria Math" w:hAnsi="Cambria Math"/>
-          </w:rPr>
-          <m:t>x</m:t>
-        </m:r>
-      </m:oMath>
-      <w:r>
-        <w:t xml:space="preserve"> is </w:t>
-      </w:r>
-      <m:oMath>
-        <m:r>
-          <w:rPr>
-            <w:rFonts w:ascii="Cambria Math" w:hAnsi="Cambria Math"/>
-          </w:rPr>
-          <m:t>1</m:t>
-        </m:r>
-      </m:oMath>
-      <w:r>
-        <w:t>.</w:t>
-      </w:r>
+        <w:sectPr>
+          <w:type w:val="continuous"/>
+          <w:pgSz w:w="12240" w:h="15840" w:code="1"/>
+          <w:pgMar w:top="720" w:right="720" w:bottom="720" w:left="720" w:header="720" w:footer="720" w:gutter="0"/>
+          <w:cols w:space="720"/>
+          <w:docGrid w:linePitch="360"/>
+        </w:sectPr>
+      </w:pPr>
     </w:p>
     <w:p>
       <w:pPr>
@@ -2256,6 +2363,39 @@
       </w:r>
       <m:oMath>
         <m:r>
+          <w:rPr>
+            <w:rFonts w:ascii="Cambria Math" w:hAnsi="Cambria Math"/>
+          </w:rPr>
+          <m:t>x</m:t>
+        </m:r>
+      </m:oMath>
+      <w:r>
+        <w:t xml:space="preserve"> is </w:t>
+      </w:r>
+      <m:oMath>
+        <m:r>
+          <w:rPr>
+            <w:rFonts w:ascii="Cambria Math" w:hAnsi="Cambria Math"/>
+          </w:rPr>
+          <m:t>1</m:t>
+        </m:r>
+      </m:oMath>
+      <w:r>
+        <w:t>.</w:t>
+      </w:r>
+    </w:p>
+    <w:p>
+      <w:pPr>
+        <w:numPr>
+          <w:ilvl w:val="0"/>
+          <w:numId w:val="10"/>
+        </w:numPr>
+      </w:pPr>
+      <w:r>
+        <w:t xml:space="preserve">The coefficient of </w:t>
+      </w:r>
+      <m:oMath>
+        <m:r>
           <m:rPr>
             <m:sty m:val="p"/>
           </m:rPr>
@@ -2298,19 +2438,28 @@
     <w:p>
       <w:pPr>
         <w:pStyle w:val="Heading2"/>
+        <w:sectPr>
+          <w:type w:val="continuous"/>
+          <w:pgSz w:w="12240" w:h="15840" w:code="1"/>
+          <w:pgMar w:top="720" w:right="720" w:bottom="720" w:left="720" w:header="720" w:footer="720" w:gutter="0"/>
+          <w:cols w:num="2" w:space="720"/>
+          <w:docGrid w:linePitch="360"/>
+        </w:sectPr>
       </w:pPr>
       <w:bookmarkStart w:id="14" w:name="definition---like-terms"/>
       <w:bookmarkEnd w:id="13"/>
+    </w:p>
+    <w:p>
+      <w:pPr>
+        <w:pStyle w:val="Heading2"/>
+      </w:pPr>
       <w:r>
         <w:t>Definition - Like Terms</w:t>
       </w:r>
     </w:p>
     <w:p>
       <w:r>
-        <w:t>Terms that are either constants or have the s</w:t>
-      </w:r>
-      <w:r>
-        <w:t xml:space="preserve">ame variables raised to the same powers are called </w:t>
+        <w:t xml:space="preserve">Terms that are either constants or have the same variables raised to the same powers are called </w:t>
       </w:r>
       <w:r>
         <w:rPr>
@@ -2350,13 +2499,7 @@
           <w:rPr>
             <w:rFonts w:ascii="Cambria Math" w:hAnsi="Cambria Math"/>
           </w:rPr>
-          <m:t>6</m:t>
-        </m:r>
-        <m:r>
-          <w:rPr>
-            <w:rFonts w:ascii="Cambria Math" w:hAnsi="Cambria Math"/>
-          </w:rPr>
-          <m:t>z</m:t>
+          <m:t>6z</m:t>
         </m:r>
       </m:oMath>
       <w:r>
@@ -2450,13 +2593,7 @@
           <w:rPr>
             <w:rFonts w:ascii="Cambria Math" w:hAnsi="Cambria Math"/>
           </w:rPr>
-          <m:t>4</m:t>
-        </m:r>
-        <m:r>
-          <w:rPr>
-            <w:rFonts w:ascii="Cambria Math" w:hAnsi="Cambria Math"/>
-          </w:rPr>
-          <m:t>z</m:t>
+          <m:t>4z</m:t>
         </m:r>
       </m:oMath>
       <w:r>
@@ -2545,25 +2682,11 @@
     </w:p>
     <w:p>
       <w:pPr>
-        <w:rPr>
-          <w:rFonts w:asciiTheme="minorHAnsi" w:eastAsiaTheme="majorEastAsia" w:hAnsiTheme="minorHAnsi" w:cstheme="majorBidi"/>
-          <w:b/>
-          <w:sz w:val="28"/>
-          <w:szCs w:val="26"/>
-        </w:rPr>
+        <w:pStyle w:val="Heading2"/>
       </w:pPr>
       <w:bookmarkStart w:id="18" w:name="examples-3"/>
       <w:bookmarkEnd w:id="17"/>
       <w:r>
-        <w:br w:type="page"/>
-      </w:r>
-    </w:p>
-    <w:p>
-      <w:pPr>
-        <w:pStyle w:val="Heading2"/>
-      </w:pPr>
-      <w:r>
-        <w:lastRenderedPageBreak/>
         <w:t>Examples</w:t>
       </w:r>
     </w:p>
@@ -2584,13 +2707,7 @@
           <w:rPr>
             <w:rFonts w:ascii="Cambria Math" w:hAnsi="Cambria Math"/>
           </w:rPr>
-          <m:t>10</m:t>
-        </m:r>
-        <m:r>
-          <w:rPr>
-            <w:rFonts w:ascii="Cambria Math" w:hAnsi="Cambria Math"/>
-          </w:rPr>
-          <m:t>x</m:t>
+          <m:t>10x</m:t>
         </m:r>
         <m:r>
           <m:rPr>
@@ -2605,13 +2722,7 @@
           <w:rPr>
             <w:rFonts w:ascii="Cambria Math" w:hAnsi="Cambria Math"/>
           </w:rPr>
-          <m:t>3</m:t>
-        </m:r>
-        <m:r>
-          <w:rPr>
-            <w:rFonts w:ascii="Cambria Math" w:hAnsi="Cambria Math"/>
-          </w:rPr>
-          <m:t>x</m:t>
+          <m:t>3x</m:t>
         </m:r>
       </m:oMath>
     </w:p>
@@ -2627,13 +2738,7 @@
           <w:rPr>
             <w:rFonts w:ascii="Cambria Math" w:hAnsi="Cambria Math"/>
           </w:rPr>
-          <m:t>4</m:t>
-        </m:r>
-        <m:r>
-          <w:rPr>
-            <w:rFonts w:ascii="Cambria Math" w:hAnsi="Cambria Math"/>
-          </w:rPr>
-          <m:t>c</m:t>
+          <m:t>4c</m:t>
         </m:r>
         <m:r>
           <m:rPr>
@@ -2648,13 +2753,7 @@
           <w:rPr>
             <w:rFonts w:ascii="Cambria Math" w:hAnsi="Cambria Math"/>
           </w:rPr>
-          <m:t>2</m:t>
-        </m:r>
-        <m:r>
-          <w:rPr>
-            <w:rFonts w:ascii="Cambria Math" w:hAnsi="Cambria Math"/>
-          </w:rPr>
-          <m:t>c</m:t>
+          <m:t>2c</m:t>
         </m:r>
         <m:r>
           <m:rPr>
@@ -2685,13 +2784,7 @@
           <w:rPr>
             <w:rFonts w:ascii="Cambria Math" w:hAnsi="Cambria Math"/>
           </w:rPr>
-          <m:t>7</m:t>
-        </m:r>
-        <m:r>
-          <w:rPr>
-            <w:rFonts w:ascii="Cambria Math" w:hAnsi="Cambria Math"/>
-          </w:rPr>
-          <m:t>u</m:t>
+          <m:t>7u</m:t>
         </m:r>
         <m:r>
           <m:rPr>
@@ -2721,13 +2814,7 @@
           <w:rPr>
             <w:rFonts w:ascii="Cambria Math" w:hAnsi="Cambria Math"/>
           </w:rPr>
-          <m:t>3</m:t>
-        </m:r>
-        <m:r>
-          <w:rPr>
-            <w:rFonts w:ascii="Cambria Math" w:hAnsi="Cambria Math"/>
-          </w:rPr>
-          <m:t>u</m:t>
+          <m:t>3u</m:t>
         </m:r>
         <m:r>
           <m:rPr>
@@ -2758,13 +2845,7 @@
           <w:rPr>
             <w:rFonts w:ascii="Cambria Math" w:hAnsi="Cambria Math"/>
           </w:rPr>
-          <m:t>10</m:t>
-        </m:r>
-        <m:r>
-          <w:rPr>
-            <w:rFonts w:ascii="Cambria Math" w:hAnsi="Cambria Math"/>
-          </w:rPr>
-          <m:t>a</m:t>
+          <m:t>10a</m:t>
         </m:r>
         <m:r>
           <m:rPr>
@@ -2794,13 +2875,7 @@
           <w:rPr>
             <w:rFonts w:ascii="Cambria Math" w:hAnsi="Cambria Math"/>
           </w:rPr>
-          <m:t>5</m:t>
-        </m:r>
-        <m:r>
-          <w:rPr>
-            <w:rFonts w:ascii="Cambria Math" w:hAnsi="Cambria Math"/>
-          </w:rPr>
-          <m:t>a</m:t>
+          <m:t>5a</m:t>
         </m:r>
         <m:r>
           <m:rPr>
@@ -2830,13 +2905,7 @@
           <w:rPr>
             <w:rFonts w:ascii="Cambria Math" w:hAnsi="Cambria Math"/>
           </w:rPr>
-          <m:t>7</m:t>
-        </m:r>
-        <m:r>
-          <w:rPr>
-            <w:rFonts w:ascii="Cambria Math" w:hAnsi="Cambria Math"/>
-          </w:rPr>
-          <m:t>a</m:t>
+          <m:t>7a</m:t>
         </m:r>
         <m:r>
           <m:rPr>
@@ -2907,13 +2976,7 @@
           <w:rPr>
             <w:rFonts w:ascii="Cambria Math" w:hAnsi="Cambria Math"/>
           </w:rPr>
-          <m:t>12</m:t>
-        </m:r>
-        <m:r>
-          <w:rPr>
-            <w:rFonts w:ascii="Cambria Math" w:hAnsi="Cambria Math"/>
-          </w:rPr>
-          <m:t>x</m:t>
+          <m:t>12x</m:t>
         </m:r>
         <m:r>
           <m:rPr>
@@ -2983,13 +3046,7 @@
           <w:rPr>
             <w:rFonts w:ascii="Cambria Math" w:hAnsi="Cambria Math"/>
           </w:rPr>
-          <m:t>8</m:t>
-        </m:r>
-        <m:r>
-          <w:rPr>
-            <w:rFonts w:ascii="Cambria Math" w:hAnsi="Cambria Math"/>
-          </w:rPr>
-          <m:t>x</m:t>
+          <m:t>8x</m:t>
         </m:r>
         <m:r>
           <m:rPr>
@@ -3010,12 +3067,26 @@
     </w:p>
     <w:p>
       <w:pPr>
-        <w:pStyle w:val="Heading1"/>
+        <w:rPr>
+          <w:rFonts w:asciiTheme="minorHAnsi" w:eastAsiaTheme="majorEastAsia" w:hAnsiTheme="minorHAnsi" w:cstheme="majorBidi"/>
+          <w:b/>
+          <w:sz w:val="32"/>
+          <w:szCs w:val="32"/>
+        </w:rPr>
       </w:pPr>
       <w:bookmarkStart w:id="19" w:name="simplify-expressions-with-parentheses"/>
       <w:bookmarkEnd w:id="16"/>
       <w:bookmarkEnd w:id="18"/>
       <w:r>
+        <w:br w:type="page"/>
+      </w:r>
+    </w:p>
+    <w:p>
+      <w:pPr>
+        <w:pStyle w:val="Heading1"/>
+      </w:pPr>
+      <w:r>
+        <w:lastRenderedPageBreak/>
         <w:t>Simplify Expressions with Parentheses</w:t>
       </w:r>
     </w:p>
@@ -3180,13 +3251,7 @@
               <w:rPr>
                 <w:rFonts w:ascii="Cambria Math" w:hAnsi="Cambria Math"/>
               </w:rPr>
-              <m:t>5</m:t>
-            </m:r>
-            <m:r>
-              <w:rPr>
-                <w:rFonts w:ascii="Cambria Math" w:hAnsi="Cambria Math"/>
-              </w:rPr>
-              <m:t>m</m:t>
+              <m:t>5m</m:t>
             </m:r>
             <m:r>
               <m:rPr>
@@ -3269,13 +3334,7 @@
               <w:rPr>
                 <w:rFonts w:ascii="Cambria Math" w:hAnsi="Cambria Math"/>
               </w:rPr>
-              <m:t>4</m:t>
-            </m:r>
-            <m:r>
-              <w:rPr>
-                <w:rFonts w:ascii="Cambria Math" w:hAnsi="Cambria Math"/>
-              </w:rPr>
-              <m:t>y</m:t>
+              <m:t>4y</m:t>
             </m:r>
             <m:r>
               <m:rPr>
@@ -3364,13 +3423,7 @@
               <w:rPr>
                 <w:rFonts w:ascii="Cambria Math" w:hAnsi="Cambria Math"/>
               </w:rPr>
-              <m:t>2</m:t>
-            </m:r>
-            <m:r>
-              <w:rPr>
-                <w:rFonts w:ascii="Cambria Math" w:hAnsi="Cambria Math"/>
-              </w:rPr>
-              <m:t>n</m:t>
+              <m:t>2n</m:t>
             </m:r>
             <m:r>
               <m:rPr>
@@ -3465,13 +3518,7 @@
               <w:rPr>
                 <w:rFonts w:ascii="Cambria Math" w:hAnsi="Cambria Math"/>
               </w:rPr>
-              <m:t>7</m:t>
-            </m:r>
-            <m:r>
-              <w:rPr>
-                <w:rFonts w:ascii="Cambria Math" w:hAnsi="Cambria Math"/>
-              </w:rPr>
-              <m:t>y</m:t>
+              <m:t>7y</m:t>
             </m:r>
             <m:r>
               <m:rPr>
@@ -3512,13 +3559,7 @@
               <w:rPr>
                 <w:rFonts w:ascii="Cambria Math" w:hAnsi="Cambria Math"/>
               </w:rPr>
-              <m:t>30</m:t>
-            </m:r>
-            <m:r>
-              <w:rPr>
-                <w:rFonts w:ascii="Cambria Math" w:hAnsi="Cambria Math"/>
-              </w:rPr>
-              <m:t>y</m:t>
+              <m:t>30y</m:t>
             </m:r>
             <m:r>
               <m:rPr>
@@ -3609,7 +3650,7 @@
         <w:br/>
         <w:t xml:space="preserve">Remixed from OpenStax Elementary Algebra 2e. Access for free at </w:t>
       </w:r>
-      <w:hyperlink r:id="rId7">
+      <w:hyperlink r:id="rId13">
         <w:r>
           <w:t>https://openstax.org/books/elementary-algebra-2e/pages/1-introduction</w:t>
         </w:r>
@@ -3618,12 +3659,7 @@
       <w:bookmarkEnd w:id="22"/>
     </w:p>
     <w:sectPr>
-      <w:headerReference w:type="even" r:id="rId8"/>
-      <w:headerReference w:type="default" r:id="rId9"/>
-      <w:footerReference w:type="even" r:id="rId10"/>
-      <w:footerReference w:type="default" r:id="rId11"/>
-      <w:headerReference w:type="first" r:id="rId12"/>
-      <w:footerReference w:type="first" r:id="rId13"/>
+      <w:type w:val="continuous"/>
       <w:pgSz w:w="12240" w:h="15840" w:code="1"/>
       <w:pgMar w:top="720" w:right="720" w:bottom="720" w:left="720" w:header="720" w:footer="720" w:gutter="0"/>
       <w:cols w:space="720"/>
@@ -3753,7 +3789,7 @@
   <w:abstractNum w:abstractNumId="0" w15:restartNumberingAfterBreak="0">
     <w:nsid w:val="0000A990"/>
     <w:multiLevelType w:val="multilevel"/>
-    <w:tmpl w:val="CF104DF8"/>
+    <w:tmpl w:val="7DA0C036"/>
     <w:lvl w:ilvl="0">
       <w:numFmt w:val="bullet"/>
       <w:lvlText w:val=" "/>
@@ -3830,7 +3866,7 @@
   <w:abstractNum w:abstractNumId="1" w15:restartNumberingAfterBreak="0">
     <w:nsid w:val="0000A991"/>
     <w:multiLevelType w:val="multilevel"/>
-    <w:tmpl w:val="B1B859CE"/>
+    <w:tmpl w:val="6A42C760"/>
     <w:lvl w:ilvl="0">
       <w:numFmt w:val="bullet"/>
       <w:lvlText w:val="•"/>
@@ -3907,7 +3943,7 @@
   <w:abstractNum w:abstractNumId="2" w15:restartNumberingAfterBreak="0">
     <w:nsid w:val="00A99411"/>
     <w:multiLevelType w:val="multilevel"/>
-    <w:tmpl w:val="BD0ADB3E"/>
+    <w:tmpl w:val="5EAA19E6"/>
     <w:lvl w:ilvl="0">
       <w:start w:val="1"/>
       <w:numFmt w:val="decimal"/>

</xml_diff>